<commit_message>
ajout des données de l'expertise technique
</commit_message>
<xml_diff>
--- a/Data-Expertise scientifique et technique/Jesús Bujalance Martín - rendu 2 (1).docx
+++ b/Data-Expertise scientifique et technique/Jesús Bujalance Martín - rendu 2 (1).docx
@@ -1,6 +1,6 @@
 
 <file path=word/document.xml><?xml version="1.0" encoding="utf-8"?>
-<w:document xmlns:wpc="http://schemas.microsoft.com/office/word/2010/wordprocessingCanvas" xmlns:cx="http://schemas.microsoft.com/office/drawing/2014/chartex" xmlns:cx1="http://schemas.microsoft.com/office/drawing/2015/9/8/chartex" xmlns:cx2="http://schemas.microsoft.com/office/drawing/2015/10/21/chartex" xmlns:cx3="http://schemas.microsoft.com/office/drawing/2016/5/9/chartex" xmlns:cx4="http://schemas.microsoft.com/office/drawing/2016/5/10/chartex" xmlns:cx5="http://schemas.microsoft.com/office/drawing/2016/5/11/chartex" xmlns:cx6="http://schemas.microsoft.com/office/drawing/2016/5/12/chartex" xmlns:cx7="http://schemas.microsoft.com/office/drawing/2016/5/13/chartex" xmlns:cx8="http://schemas.microsoft.com/office/drawing/2016/5/14/chartex" xmlns:mc="http://schemas.openxmlformats.org/markup-compatibility/2006" xmlns:aink="http://schemas.microsoft.com/office/drawing/2016/ink" xmlns:o="urn:schemas-microsoft-com:office:office" xmlns:r="http://schemas.openxmlformats.org/officeDocument/2006/relationships" xmlns:m="http://schemas.openxmlformats.org/officeDocument/2006/math" xmlns:v="urn:schemas-microsoft-com:vml" xmlns:wp14="http://schemas.microsoft.com/office/word/2010/wordprocessingDrawing" xmlns:wp="http://schemas.openxmlformats.org/drawingml/2006/wordprocessingDrawing" xmlns:w10="urn:schemas-microsoft-com:office:word" xmlns:w="http://schemas.openxmlformats.org/wordprocessingml/2006/main" xmlns:w14="http://schemas.microsoft.com/office/word/2010/wordml" xmlns:w15="http://schemas.microsoft.com/office/word/2012/wordml" xmlns:w16se="http://schemas.microsoft.com/office/word/2015/wordml/symex" xmlns:wpg="http://schemas.microsoft.com/office/word/2010/wordprocessingGroup" xmlns:wpi="http://schemas.microsoft.com/office/word/2010/wordprocessingInk" xmlns:wne="http://schemas.microsoft.com/office/word/2006/wordml" xmlns:wps="http://schemas.microsoft.com/office/word/2010/wordprocessingShape" mc:Ignorable="w14 w15 w16se wp14">
+<w:document xmlns:wpc="http://schemas.microsoft.com/office/word/2010/wordprocessingCanvas" xmlns:mo="http://schemas.microsoft.com/office/mac/office/2008/main" xmlns:mc="http://schemas.openxmlformats.org/markup-compatibility/2006" xmlns:mv="urn:schemas-microsoft-com:mac:vml" xmlns:o="urn:schemas-microsoft-com:office:office" xmlns:r="http://schemas.openxmlformats.org/officeDocument/2006/relationships" xmlns:m="http://schemas.openxmlformats.org/officeDocument/2006/math" xmlns:v="urn:schemas-microsoft-com:vml" xmlns:wp14="http://schemas.microsoft.com/office/word/2010/wordprocessingDrawing" xmlns:wp="http://schemas.openxmlformats.org/drawingml/2006/wordprocessingDrawing" xmlns:w10="urn:schemas-microsoft-com:office:word" xmlns:w="http://schemas.openxmlformats.org/wordprocessingml/2006/main" xmlns:w14="http://schemas.microsoft.com/office/word/2010/wordml" xmlns:w15="http://schemas.microsoft.com/office/word/2012/wordml" xmlns:wpg="http://schemas.microsoft.com/office/word/2010/wordprocessingGroup" xmlns:wpi="http://schemas.microsoft.com/office/word/2010/wordprocessingInk" xmlns:wne="http://schemas.microsoft.com/office/word/2006/wordml" xmlns:wps="http://schemas.microsoft.com/office/word/2010/wordprocessingShape" mc:Ignorable="w14 w15 wp14">
   <w:body>
     <w:p>
       <w:pPr>
@@ -14,6 +14,30 @@
           <w:lang w:val="fr-FR" w:eastAsia="es-ES"/>
         </w:rPr>
       </w:pPr>
+    </w:p>
+    <w:p>
+      <w:pPr>
+        <w:shd w:val="clear" w:color="auto" w:fill="FFFFFF"/>
+        <w:spacing w:after="0" w:line="240" w:lineRule="auto"/>
+        <w:jc w:val="center"/>
+        <w:rPr>
+          <w:rFonts w:ascii="Arial" w:eastAsia="Times New Roman" w:hAnsi="Arial" w:cs="Arial"/>
+          <w:color w:val="222222"/>
+          <w:sz w:val="26"/>
+          <w:szCs w:val="26"/>
+          <w:lang w:val="fr-FR" w:eastAsia="es-ES"/>
+        </w:rPr>
+      </w:pPr>
+      <w:r>
+        <w:rPr>
+          <w:rFonts w:ascii="Arial" w:eastAsia="Times New Roman" w:hAnsi="Arial" w:cs="Arial"/>
+          <w:color w:val="222222"/>
+          <w:sz w:val="26"/>
+          <w:szCs w:val="26"/>
+          <w:lang w:val="fr-FR" w:eastAsia="es-ES"/>
+        </w:rPr>
+        <w:t>Expertise scientifique et technique</w:t>
+      </w:r>
       <w:bookmarkStart w:id="0" w:name="_GoBack"/>
       <w:bookmarkEnd w:id="0"/>
     </w:p>
@@ -21,62 +45,95 @@
       <w:pPr>
         <w:shd w:val="clear" w:color="auto" w:fill="FFFFFF"/>
         <w:spacing w:after="0" w:line="240" w:lineRule="auto"/>
-        <w:rPr>
-          <w:rFonts w:ascii="Arial" w:eastAsia="Times New Roman" w:hAnsi="Arial" w:cs="Arial"/>
-          <w:color w:val="222222"/>
-          <w:sz w:val="26"/>
-          <w:szCs w:val="26"/>
-          <w:lang w:val="fr-FR" w:eastAsia="es-ES"/>
-        </w:rPr>
-      </w:pPr>
-    </w:p>
-    <w:p>
-      <w:pPr>
-        <w:shd w:val="clear" w:color="auto" w:fill="FFFFFF"/>
-        <w:spacing w:after="0" w:line="240" w:lineRule="auto"/>
-        <w:rPr>
-          <w:rFonts w:ascii="Arial" w:eastAsia="Times New Roman" w:hAnsi="Arial" w:cs="Arial"/>
-          <w:color w:val="222222"/>
-          <w:sz w:val="26"/>
-          <w:szCs w:val="26"/>
-          <w:lang w:val="fr-FR" w:eastAsia="es-ES"/>
-        </w:rPr>
-      </w:pPr>
-    </w:p>
-    <w:p>
-      <w:pPr>
-        <w:shd w:val="clear" w:color="auto" w:fill="FFFFFF"/>
-        <w:spacing w:after="0" w:line="240" w:lineRule="auto"/>
-        <w:rPr>
-          <w:rFonts w:ascii="Arial" w:eastAsia="Times New Roman" w:hAnsi="Arial" w:cs="Arial"/>
-          <w:color w:val="222222"/>
-          <w:sz w:val="26"/>
-          <w:szCs w:val="26"/>
-          <w:lang w:val="fr-FR" w:eastAsia="es-ES"/>
-        </w:rPr>
-      </w:pPr>
-      <w:r>
-        <w:rPr>
-          <w:rFonts w:ascii="Arial" w:eastAsia="Times New Roman" w:hAnsi="Arial" w:cs="Arial"/>
-          <w:color w:val="222222"/>
-          <w:sz w:val="26"/>
-          <w:szCs w:val="26"/>
-          <w:lang w:val="fr-FR" w:eastAsia="es-ES"/>
-        </w:rPr>
-        <w:t xml:space="preserve">En 1978, trois </w:t>
-      </w:r>
-      <w:proofErr w:type="spellStart"/>
-      <w:r>
-        <w:rPr>
-          <w:rFonts w:ascii="Arial" w:eastAsia="Times New Roman" w:hAnsi="Arial" w:cs="Arial"/>
-          <w:color w:val="222222"/>
-          <w:sz w:val="26"/>
-          <w:szCs w:val="26"/>
-          <w:lang w:val="fr-FR" w:eastAsia="es-ES"/>
-        </w:rPr>
-        <w:t>microbiologues</w:t>
-      </w:r>
-      <w:proofErr w:type="spellEnd"/>
+        <w:jc w:val="center"/>
+        <w:rPr>
+          <w:rFonts w:ascii="Arial" w:eastAsia="Times New Roman" w:hAnsi="Arial" w:cs="Arial"/>
+          <w:color w:val="222222"/>
+          <w:sz w:val="26"/>
+          <w:szCs w:val="26"/>
+          <w:lang w:val="fr-FR" w:eastAsia="es-ES"/>
+        </w:rPr>
+      </w:pPr>
+      <w:r>
+        <w:rPr>
+          <w:rFonts w:ascii="Arial" w:eastAsia="Times New Roman" w:hAnsi="Arial" w:cs="Arial"/>
+          <w:color w:val="222222"/>
+          <w:sz w:val="26"/>
+          <w:szCs w:val="26"/>
+          <w:lang w:val="fr-FR" w:eastAsia="es-ES"/>
+        </w:rPr>
+        <w:t>Rapport</w:t>
+      </w:r>
+    </w:p>
+    <w:p>
+      <w:pPr>
+        <w:shd w:val="clear" w:color="auto" w:fill="FFFFFF"/>
+        <w:spacing w:after="0" w:line="240" w:lineRule="auto"/>
+        <w:jc w:val="center"/>
+        <w:rPr>
+          <w:rFonts w:ascii="Arial" w:eastAsia="Times New Roman" w:hAnsi="Arial" w:cs="Arial"/>
+          <w:color w:val="222222"/>
+          <w:sz w:val="26"/>
+          <w:szCs w:val="26"/>
+          <w:lang w:val="fr-FR" w:eastAsia="es-ES"/>
+        </w:rPr>
+      </w:pPr>
+    </w:p>
+    <w:p>
+      <w:pPr>
+        <w:shd w:val="clear" w:color="auto" w:fill="FFFFFF"/>
+        <w:spacing w:after="0" w:line="240" w:lineRule="auto"/>
+        <w:rPr>
+          <w:rFonts w:ascii="Arial" w:eastAsia="Times New Roman" w:hAnsi="Arial" w:cs="Arial"/>
+          <w:color w:val="222222"/>
+          <w:sz w:val="26"/>
+          <w:szCs w:val="26"/>
+          <w:lang w:val="fr-FR" w:eastAsia="es-ES"/>
+        </w:rPr>
+      </w:pPr>
+    </w:p>
+    <w:p>
+      <w:pPr>
+        <w:shd w:val="clear" w:color="auto" w:fill="FFFFFF"/>
+        <w:spacing w:after="0" w:line="240" w:lineRule="auto"/>
+        <w:rPr>
+          <w:rFonts w:ascii="Arial" w:eastAsia="Times New Roman" w:hAnsi="Arial" w:cs="Arial"/>
+          <w:color w:val="222222"/>
+          <w:sz w:val="26"/>
+          <w:szCs w:val="26"/>
+          <w:lang w:val="fr-FR" w:eastAsia="es-ES"/>
+        </w:rPr>
+      </w:pPr>
+      <w:r>
+        <w:rPr>
+          <w:rFonts w:ascii="Arial" w:eastAsia="Times New Roman" w:hAnsi="Arial" w:cs="Arial"/>
+          <w:color w:val="222222"/>
+          <w:sz w:val="26"/>
+          <w:szCs w:val="26"/>
+          <w:lang w:val="fr-FR" w:eastAsia="es-ES"/>
+        </w:rPr>
+        <w:t>En 1978, trois microbiologi</w:t>
+      </w:r>
+      <w:r>
+        <w:rPr>
+          <w:rFonts w:ascii="Arial" w:eastAsia="Times New Roman" w:hAnsi="Arial" w:cs="Arial"/>
+          <w:color w:val="222222"/>
+          <w:sz w:val="26"/>
+          <w:szCs w:val="26"/>
+          <w:lang w:val="fr-FR" w:eastAsia="es-ES"/>
+        </w:rPr>
+        <w:t>s</w:t>
+      </w:r>
+      <w:r>
+        <w:rPr>
+          <w:rFonts w:ascii="Arial" w:eastAsia="Times New Roman" w:hAnsi="Arial" w:cs="Arial"/>
+          <w:color w:val="222222"/>
+          <w:sz w:val="26"/>
+          <w:szCs w:val="26"/>
+          <w:lang w:val="fr-FR" w:eastAsia="es-ES"/>
+        </w:rPr>
+        <w:t>tes</w:t>
+      </w:r>
       <w:r>
         <w:rPr>
           <w:rFonts w:ascii="Arial" w:eastAsia="Times New Roman" w:hAnsi="Arial" w:cs="Arial"/>
@@ -284,10 +341,11 @@
       <w:r>
         <w:rPr>
           <w:noProof/>
+          <w:lang w:val="fr-FR" w:eastAsia="fr-FR"/>
         </w:rPr>
         <w:lastRenderedPageBreak/>
         <w:drawing>
-          <wp:anchor distT="0" distB="0" distL="114300" distR="114300" simplePos="0" relativeHeight="251658240" behindDoc="0" locked="0" layoutInCell="1" allowOverlap="1">
+          <wp:anchor distT="0" distB="0" distL="114300" distR="114300" simplePos="0" relativeHeight="251658240" behindDoc="0" locked="0" layoutInCell="1" allowOverlap="1" wp14:anchorId="09C212D3" wp14:editId="7558CF8A">
             <wp:simplePos x="0" y="0"/>
             <wp:positionH relativeFrom="margin">
               <wp:posOffset>457200</wp:posOffset>
@@ -586,29 +644,7 @@
           <w:szCs w:val="26"/>
           <w:lang w:val="fr-FR" w:eastAsia="es-ES"/>
         </w:rPr>
-        <w:t>(</w:t>
-      </w:r>
-      <w:proofErr w:type="gramStart"/>
-      <w:r>
-        <w:rPr>
-          <w:rFonts w:ascii="Arial" w:eastAsia="Times New Roman" w:hAnsi="Arial" w:cs="Arial"/>
-          <w:color w:val="222222"/>
-          <w:sz w:val="26"/>
-          <w:szCs w:val="26"/>
-          <w:lang w:val="fr-FR" w:eastAsia="es-ES"/>
-        </w:rPr>
-        <w:t>image</w:t>
-      </w:r>
-      <w:proofErr w:type="gramEnd"/>
-      <w:r>
-        <w:rPr>
-          <w:rFonts w:ascii="Arial" w:eastAsia="Times New Roman" w:hAnsi="Arial" w:cs="Arial"/>
-          <w:color w:val="222222"/>
-          <w:sz w:val="26"/>
-          <w:szCs w:val="26"/>
-          <w:lang w:val="fr-FR" w:eastAsia="es-ES"/>
-        </w:rPr>
-        <w:t xml:space="preserve"> de </w:t>
+        <w:t xml:space="preserve">(image de </w:t>
       </w:r>
       <w:hyperlink r:id="rId5" w:tgtFrame="_blank" w:history="1">
         <w:r>
@@ -1004,29 +1040,7 @@
           <w:szCs w:val="26"/>
           <w:lang w:val="fr-FR" w:eastAsia="es-ES"/>
         </w:rPr>
-        <w:t>CRISPR/Cas9 n'est pas la première technique de modification génétique apparue. Avant lui, les nucléases à doigt de Zinc (</w:t>
-      </w:r>
-      <w:proofErr w:type="spellStart"/>
-      <w:r>
-        <w:rPr>
-          <w:rFonts w:ascii="Arial" w:eastAsia="Times New Roman" w:hAnsi="Arial" w:cs="Arial"/>
-          <w:color w:val="222222"/>
-          <w:sz w:val="26"/>
-          <w:szCs w:val="26"/>
-          <w:lang w:val="fr-FR" w:eastAsia="es-ES"/>
-        </w:rPr>
-        <w:t>ZNFs</w:t>
-      </w:r>
-      <w:proofErr w:type="spellEnd"/>
-      <w:r>
-        <w:rPr>
-          <w:rFonts w:ascii="Arial" w:eastAsia="Times New Roman" w:hAnsi="Arial" w:cs="Arial"/>
-          <w:color w:val="222222"/>
-          <w:sz w:val="26"/>
-          <w:szCs w:val="26"/>
-          <w:lang w:val="fr-FR" w:eastAsia="es-ES"/>
-        </w:rPr>
-        <w:t xml:space="preserve"> en anglais) et TALEN, ont déjà révolutionné la façon de modifier le génome. Cependant </w:t>
+        <w:t xml:space="preserve">CRISPR/Cas9 n'est pas la première technique de modification génétique apparue. Avant lui, les nucléases à doigt de Zinc (ZNFs en anglais) et TALEN, ont déjà révolutionné la façon de modifier le génome. Cependant </w:t>
       </w:r>
       <w:r>
         <w:rPr>
@@ -1795,42 +1809,8 @@
           <w:szCs w:val="26"/>
           <w:lang w:val="fr-FR" w:eastAsia="es-ES"/>
         </w:rPr>
-        <w:t xml:space="preserve">iance for </w:t>
-      </w:r>
-      <w:proofErr w:type="spellStart"/>
-      <w:r>
-        <w:rPr>
-          <w:rFonts w:ascii="Arial" w:eastAsia="Times New Roman" w:hAnsi="Arial" w:cs="Arial"/>
-          <w:color w:val="222222"/>
-          <w:sz w:val="26"/>
-          <w:szCs w:val="26"/>
-          <w:lang w:val="fr-FR" w:eastAsia="es-ES"/>
-        </w:rPr>
-        <w:t>Regenerative</w:t>
-      </w:r>
-      <w:proofErr w:type="spellEnd"/>
-      <w:r>
-        <w:rPr>
-          <w:rFonts w:ascii="Arial" w:eastAsia="Times New Roman" w:hAnsi="Arial" w:cs="Arial"/>
-          <w:color w:val="222222"/>
-          <w:sz w:val="26"/>
-          <w:szCs w:val="26"/>
-          <w:lang w:val="fr-FR" w:eastAsia="es-ES"/>
-        </w:rPr>
-        <w:t xml:space="preserve"> </w:t>
-      </w:r>
-      <w:proofErr w:type="spellStart"/>
-      <w:r>
-        <w:rPr>
-          <w:rFonts w:ascii="Arial" w:eastAsia="Times New Roman" w:hAnsi="Arial" w:cs="Arial"/>
-          <w:color w:val="222222"/>
-          <w:sz w:val="26"/>
-          <w:szCs w:val="26"/>
-          <w:lang w:val="fr-FR" w:eastAsia="es-ES"/>
-        </w:rPr>
-        <w:t>Medicine</w:t>
-      </w:r>
-      <w:proofErr w:type="spellEnd"/>
+        <w:t>iance for Regenerative Medicine</w:t>
+      </w:r>
       <w:r>
         <w:rPr>
           <w:rFonts w:ascii="Arial" w:eastAsia="Times New Roman" w:hAnsi="Arial" w:cs="Arial"/>
@@ -1914,7 +1894,7 @@
       <w:hyperlink r:id="rId6" w:history="1">
         <w:r>
           <w:rPr>
-            <w:rStyle w:val="Hipervnculo"/>
+            <w:rStyle w:val="Lienhypertexte"/>
             <w:rFonts w:ascii="Arial" w:eastAsia="Times New Roman" w:hAnsi="Arial" w:cs="Arial"/>
             <w:sz w:val="26"/>
             <w:szCs w:val="26"/>
@@ -1991,20 +1971,38 @@
           <w:szCs w:val="26"/>
           <w:lang w:val="fr-FR" w:eastAsia="es-ES"/>
         </w:rPr>
-        <w:t xml:space="preserve">Harvard </w:t>
-      </w:r>
-      <w:proofErr w:type="spellStart"/>
-      <w:r>
-        <w:rPr>
-          <w:rFonts w:ascii="Arial" w:eastAsia="Times New Roman" w:hAnsi="Arial" w:cs="Arial"/>
-          <w:color w:val="222222"/>
-          <w:sz w:val="26"/>
-          <w:szCs w:val="26"/>
-          <w:lang w:val="fr-FR" w:eastAsia="es-ES"/>
-        </w:rPr>
-        <w:t>Medical</w:t>
-      </w:r>
-      <w:proofErr w:type="spellEnd"/>
+        <w:t>Harvard Medical Sc</w:t>
+      </w:r>
+      <w:r>
+        <w:rPr>
+          <w:rFonts w:ascii="Arial" w:eastAsia="Times New Roman" w:hAnsi="Arial" w:cs="Arial"/>
+          <w:color w:val="222222"/>
+          <w:sz w:val="26"/>
+          <w:szCs w:val="26"/>
+          <w:lang w:val="fr-FR" w:eastAsia="es-ES"/>
+        </w:rPr>
+        <w:t>hool,</w:t>
+      </w:r>
+      <w:r>
+        <w:rPr>
+          <w:rFonts w:ascii="Arial" w:eastAsia="Times New Roman" w:hAnsi="Arial" w:cs="Arial"/>
+          <w:color w:val="222222"/>
+          <w:sz w:val="26"/>
+          <w:szCs w:val="26"/>
+          <w:lang w:val="fr-FR" w:eastAsia="es-ES"/>
+        </w:rPr>
+        <w:t xml:space="preserve"> Boston, Massachusetts</w:t>
+      </w:r>
+      <w:r>
+        <w:rPr>
+          <w:rFonts w:ascii="Arial" w:eastAsia="Times New Roman" w:hAnsi="Arial" w:cs="Arial"/>
+          <w:color w:val="222222"/>
+          <w:sz w:val="26"/>
+          <w:szCs w:val="26"/>
+          <w:lang w:val="fr-FR" w:eastAsia="es-ES"/>
+        </w:rPr>
+        <w:t>),</w:t>
+      </w:r>
       <w:r>
         <w:rPr>
           <w:rFonts w:ascii="Arial" w:eastAsia="Times New Roman" w:hAnsi="Arial" w:cs="Arial"/>
@@ -2015,28 +2013,62 @@
         </w:rPr>
         <w:t xml:space="preserve"> </w:t>
       </w:r>
-      <w:proofErr w:type="spellStart"/>
-      <w:r>
-        <w:rPr>
-          <w:rFonts w:ascii="Arial" w:eastAsia="Times New Roman" w:hAnsi="Arial" w:cs="Arial"/>
-          <w:color w:val="222222"/>
-          <w:sz w:val="26"/>
-          <w:szCs w:val="26"/>
-          <w:lang w:val="fr-FR" w:eastAsia="es-ES"/>
-        </w:rPr>
-        <w:t>Sc</w:t>
-      </w:r>
-      <w:r>
-        <w:rPr>
-          <w:rFonts w:ascii="Arial" w:eastAsia="Times New Roman" w:hAnsi="Arial" w:cs="Arial"/>
-          <w:color w:val="222222"/>
-          <w:sz w:val="26"/>
-          <w:szCs w:val="26"/>
-          <w:lang w:val="fr-FR" w:eastAsia="es-ES"/>
-        </w:rPr>
-        <w:t>hool</w:t>
-      </w:r>
-      <w:proofErr w:type="spellEnd"/>
+      <w:r>
+        <w:rPr>
+          <w:rFonts w:ascii="Arial" w:eastAsia="Times New Roman" w:hAnsi="Arial" w:cs="Arial"/>
+          <w:color w:val="222222"/>
+          <w:sz w:val="26"/>
+          <w:szCs w:val="26"/>
+          <w:lang w:val="fr-FR" w:eastAsia="es-ES"/>
+        </w:rPr>
+        <w:t>sont</w:t>
+      </w:r>
+      <w:r>
+        <w:rPr>
+          <w:rFonts w:ascii="Arial" w:eastAsia="Times New Roman" w:hAnsi="Arial" w:cs="Arial"/>
+          <w:color w:val="222222"/>
+          <w:sz w:val="26"/>
+          <w:szCs w:val="26"/>
+          <w:lang w:val="fr-FR" w:eastAsia="es-ES"/>
+        </w:rPr>
+        <w:t xml:space="preserve"> d’accord pour lancer un moratoire sur l’édition des embryons.</w:t>
+      </w:r>
+    </w:p>
+    <w:p>
+      <w:pPr>
+        <w:shd w:val="clear" w:color="auto" w:fill="FFFFFF"/>
+        <w:spacing w:after="0" w:line="240" w:lineRule="auto"/>
+        <w:rPr>
+          <w:rFonts w:ascii="Arial" w:eastAsia="Times New Roman" w:hAnsi="Arial" w:cs="Arial"/>
+          <w:color w:val="222222"/>
+          <w:sz w:val="26"/>
+          <w:szCs w:val="26"/>
+          <w:lang w:val="fr-FR" w:eastAsia="es-ES"/>
+        </w:rPr>
+      </w:pPr>
+    </w:p>
+    <w:p>
+      <w:pPr>
+        <w:shd w:val="clear" w:color="auto" w:fill="FFFFFF"/>
+        <w:spacing w:after="0" w:line="240" w:lineRule="auto"/>
+        <w:rPr>
+          <w:rFonts w:ascii="Arial" w:eastAsia="Times New Roman" w:hAnsi="Arial" w:cs="Arial"/>
+          <w:color w:val="222222"/>
+          <w:sz w:val="26"/>
+          <w:szCs w:val="26"/>
+          <w:lang w:val="fr-FR" w:eastAsia="es-ES"/>
+        </w:rPr>
+      </w:pPr>
+      <w:r>
+        <w:rPr>
+          <w:rFonts w:ascii="Arial" w:eastAsia="Times New Roman" w:hAnsi="Arial" w:cs="Arial"/>
+          <w:color w:val="222222"/>
+          <w:sz w:val="26"/>
+          <w:szCs w:val="26"/>
+          <w:lang w:val="fr-FR" w:eastAsia="es-ES"/>
+        </w:rPr>
+        <w:t>En Chine</w:t>
+      </w:r>
       <w:r>
         <w:rPr>
           <w:rFonts w:ascii="Arial" w:eastAsia="Times New Roman" w:hAnsi="Arial" w:cs="Arial"/>
@@ -2055,26 +2087,6 @@
           <w:szCs w:val="26"/>
           <w:lang w:val="fr-FR" w:eastAsia="es-ES"/>
         </w:rPr>
-        <w:t xml:space="preserve"> Boston, Massachusetts</w:t>
-      </w:r>
-      <w:r>
-        <w:rPr>
-          <w:rFonts w:ascii="Arial" w:eastAsia="Times New Roman" w:hAnsi="Arial" w:cs="Arial"/>
-          <w:color w:val="222222"/>
-          <w:sz w:val="26"/>
-          <w:szCs w:val="26"/>
-          <w:lang w:val="fr-FR" w:eastAsia="es-ES"/>
-        </w:rPr>
-        <w:t>),</w:t>
-      </w:r>
-      <w:r>
-        <w:rPr>
-          <w:rFonts w:ascii="Arial" w:eastAsia="Times New Roman" w:hAnsi="Arial" w:cs="Arial"/>
-          <w:color w:val="222222"/>
-          <w:sz w:val="26"/>
-          <w:szCs w:val="26"/>
-          <w:lang w:val="fr-FR" w:eastAsia="es-ES"/>
-        </w:rPr>
         <w:t xml:space="preserve"> </w:t>
       </w:r>
       <w:r>
@@ -2085,63 +2097,17 @@
           <w:szCs w:val="26"/>
           <w:lang w:val="fr-FR" w:eastAsia="es-ES"/>
         </w:rPr>
-        <w:t>sont</w:t>
-      </w:r>
-      <w:r>
-        <w:rPr>
-          <w:rFonts w:ascii="Arial" w:eastAsia="Times New Roman" w:hAnsi="Arial" w:cs="Arial"/>
-          <w:color w:val="222222"/>
-          <w:sz w:val="26"/>
-          <w:szCs w:val="26"/>
-          <w:lang w:val="fr-FR" w:eastAsia="es-ES"/>
-        </w:rPr>
-        <w:t xml:space="preserve"> d’accord pour lancer un moratoire sur l’édition des embryons.</w:t>
-      </w:r>
-    </w:p>
-    <w:p>
-      <w:pPr>
-        <w:shd w:val="clear" w:color="auto" w:fill="FFFFFF"/>
-        <w:spacing w:after="0" w:line="240" w:lineRule="auto"/>
-        <w:rPr>
-          <w:rFonts w:ascii="Arial" w:eastAsia="Times New Roman" w:hAnsi="Arial" w:cs="Arial"/>
-          <w:color w:val="222222"/>
-          <w:sz w:val="26"/>
-          <w:szCs w:val="26"/>
-          <w:lang w:val="fr-FR" w:eastAsia="es-ES"/>
-        </w:rPr>
-      </w:pPr>
-    </w:p>
-    <w:p>
-      <w:pPr>
-        <w:shd w:val="clear" w:color="auto" w:fill="FFFFFF"/>
-        <w:spacing w:after="0" w:line="240" w:lineRule="auto"/>
-        <w:rPr>
-          <w:rFonts w:ascii="Arial" w:eastAsia="Times New Roman" w:hAnsi="Arial" w:cs="Arial"/>
-          <w:color w:val="222222"/>
-          <w:sz w:val="26"/>
-          <w:szCs w:val="26"/>
-          <w:lang w:val="fr-FR" w:eastAsia="es-ES"/>
-        </w:rPr>
-      </w:pPr>
-      <w:r>
-        <w:rPr>
-          <w:rFonts w:ascii="Arial" w:eastAsia="Times New Roman" w:hAnsi="Arial" w:cs="Arial"/>
-          <w:color w:val="222222"/>
-          <w:sz w:val="26"/>
-          <w:szCs w:val="26"/>
-          <w:lang w:val="fr-FR" w:eastAsia="es-ES"/>
-        </w:rPr>
-        <w:t>En Chine</w:t>
-      </w:r>
-      <w:r>
-        <w:rPr>
-          <w:rFonts w:ascii="Arial" w:eastAsia="Times New Roman" w:hAnsi="Arial" w:cs="Arial"/>
-          <w:color w:val="222222"/>
-          <w:sz w:val="26"/>
-          <w:szCs w:val="26"/>
-          <w:lang w:val="fr-FR" w:eastAsia="es-ES"/>
-        </w:rPr>
-        <w:t>,</w:t>
+        <w:t>au contraire</w:t>
+      </w:r>
+      <w:r>
+        <w:rPr>
+          <w:rFonts w:ascii="Arial" w:eastAsia="Times New Roman" w:hAnsi="Arial" w:cs="Arial"/>
+          <w:color w:val="222222"/>
+          <w:sz w:val="26"/>
+          <w:szCs w:val="26"/>
+          <w:lang w:val="fr-FR" w:eastAsia="es-ES"/>
+        </w:rPr>
+        <w:t>, des lois qui permettent l’utilisation de CRISPR/Cas9 sur des humains ont déjà été approuvées, et les premières expériences ont déjà été réalisées.</w:t>
       </w:r>
       <w:r>
         <w:rPr>
@@ -2161,36 +2127,6 @@
           <w:szCs w:val="26"/>
           <w:lang w:val="fr-FR" w:eastAsia="es-ES"/>
         </w:rPr>
-        <w:t>au contraire</w:t>
-      </w:r>
-      <w:r>
-        <w:rPr>
-          <w:rFonts w:ascii="Arial" w:eastAsia="Times New Roman" w:hAnsi="Arial" w:cs="Arial"/>
-          <w:color w:val="222222"/>
-          <w:sz w:val="26"/>
-          <w:szCs w:val="26"/>
-          <w:lang w:val="fr-FR" w:eastAsia="es-ES"/>
-        </w:rPr>
-        <w:t>, des lois qui permettent l’utilisation de CRISPR/Cas9 sur des humains ont déjà été approuvées, et les premières expériences ont déjà été réalisées.</w:t>
-      </w:r>
-      <w:r>
-        <w:rPr>
-          <w:rFonts w:ascii="Arial" w:eastAsia="Times New Roman" w:hAnsi="Arial" w:cs="Arial"/>
-          <w:color w:val="222222"/>
-          <w:sz w:val="26"/>
-          <w:szCs w:val="26"/>
-          <w:lang w:val="fr-FR" w:eastAsia="es-ES"/>
-        </w:rPr>
-        <w:t xml:space="preserve"> </w:t>
-      </w:r>
-      <w:r>
-        <w:rPr>
-          <w:rFonts w:ascii="Arial" w:eastAsia="Times New Roman" w:hAnsi="Arial" w:cs="Arial"/>
-          <w:color w:val="222222"/>
-          <w:sz w:val="26"/>
-          <w:szCs w:val="26"/>
-          <w:lang w:val="fr-FR" w:eastAsia="es-ES"/>
-        </w:rPr>
         <w:t>La raison principale que les scienti</w:t>
       </w:r>
       <w:r>
@@ -2231,117 +2167,7 @@
           <w:szCs w:val="26"/>
           <w:lang w:val="fr-FR" w:eastAsia="es-ES"/>
         </w:rPr>
-        <w:t xml:space="preserve">Cependant Science et Nature ont refusé de publier ces recherches (« Huang </w:t>
-      </w:r>
-      <w:proofErr w:type="spellStart"/>
-      <w:r>
-        <w:rPr>
-          <w:rFonts w:ascii="Arial" w:eastAsia="Times New Roman" w:hAnsi="Arial" w:cs="Arial"/>
-          <w:color w:val="222222"/>
-          <w:sz w:val="26"/>
-          <w:szCs w:val="26"/>
-          <w:lang w:val="fr-FR" w:eastAsia="es-ES"/>
-        </w:rPr>
-        <w:t>says</w:t>
-      </w:r>
-      <w:proofErr w:type="spellEnd"/>
-      <w:r>
-        <w:rPr>
-          <w:rFonts w:ascii="Arial" w:eastAsia="Times New Roman" w:hAnsi="Arial" w:cs="Arial"/>
-          <w:color w:val="222222"/>
-          <w:sz w:val="26"/>
-          <w:szCs w:val="26"/>
-          <w:lang w:val="fr-FR" w:eastAsia="es-ES"/>
-        </w:rPr>
-        <w:t xml:space="preserve"> </w:t>
-      </w:r>
-      <w:proofErr w:type="spellStart"/>
-      <w:r>
-        <w:rPr>
-          <w:rFonts w:ascii="Arial" w:eastAsia="Times New Roman" w:hAnsi="Arial" w:cs="Arial"/>
-          <w:color w:val="222222"/>
-          <w:sz w:val="26"/>
-          <w:szCs w:val="26"/>
-          <w:lang w:val="fr-FR" w:eastAsia="es-ES"/>
-        </w:rPr>
-        <w:t>that</w:t>
-      </w:r>
-      <w:proofErr w:type="spellEnd"/>
-      <w:r>
-        <w:rPr>
-          <w:rFonts w:ascii="Arial" w:eastAsia="Times New Roman" w:hAnsi="Arial" w:cs="Arial"/>
-          <w:color w:val="222222"/>
-          <w:sz w:val="26"/>
-          <w:szCs w:val="26"/>
-          <w:lang w:val="fr-FR" w:eastAsia="es-ES"/>
-        </w:rPr>
-        <w:t xml:space="preserve"> the </w:t>
-      </w:r>
-      <w:proofErr w:type="spellStart"/>
-      <w:r>
-        <w:rPr>
-          <w:rFonts w:ascii="Arial" w:eastAsia="Times New Roman" w:hAnsi="Arial" w:cs="Arial"/>
-          <w:color w:val="222222"/>
-          <w:sz w:val="26"/>
-          <w:szCs w:val="26"/>
-          <w:lang w:val="fr-FR" w:eastAsia="es-ES"/>
-        </w:rPr>
-        <w:t>paper</w:t>
-      </w:r>
-      <w:proofErr w:type="spellEnd"/>
-      <w:r>
-        <w:rPr>
-          <w:rFonts w:ascii="Arial" w:eastAsia="Times New Roman" w:hAnsi="Arial" w:cs="Arial"/>
-          <w:color w:val="222222"/>
-          <w:sz w:val="26"/>
-          <w:szCs w:val="26"/>
-          <w:lang w:val="fr-FR" w:eastAsia="es-ES"/>
-        </w:rPr>
-        <w:t xml:space="preserve"> </w:t>
-      </w:r>
-      <w:proofErr w:type="spellStart"/>
-      <w:r>
-        <w:rPr>
-          <w:rFonts w:ascii="Arial" w:eastAsia="Times New Roman" w:hAnsi="Arial" w:cs="Arial"/>
-          <w:color w:val="222222"/>
-          <w:sz w:val="26"/>
-          <w:szCs w:val="26"/>
-          <w:lang w:val="fr-FR" w:eastAsia="es-ES"/>
-        </w:rPr>
-        <w:t>was</w:t>
-      </w:r>
-      <w:proofErr w:type="spellEnd"/>
-      <w:r>
-        <w:rPr>
-          <w:rFonts w:ascii="Arial" w:eastAsia="Times New Roman" w:hAnsi="Arial" w:cs="Arial"/>
-          <w:color w:val="222222"/>
-          <w:sz w:val="26"/>
-          <w:szCs w:val="26"/>
-          <w:lang w:val="fr-FR" w:eastAsia="es-ES"/>
-        </w:rPr>
-        <w:t xml:space="preserve"> </w:t>
-      </w:r>
-      <w:proofErr w:type="spellStart"/>
-      <w:r>
-        <w:rPr>
-          <w:rFonts w:ascii="Arial" w:eastAsia="Times New Roman" w:hAnsi="Arial" w:cs="Arial"/>
-          <w:color w:val="222222"/>
-          <w:sz w:val="26"/>
-          <w:szCs w:val="26"/>
-          <w:lang w:val="fr-FR" w:eastAsia="es-ES"/>
-        </w:rPr>
-        <w:t>rejected</w:t>
-      </w:r>
-      <w:proofErr w:type="spellEnd"/>
-      <w:r>
-        <w:rPr>
-          <w:rFonts w:ascii="Arial" w:eastAsia="Times New Roman" w:hAnsi="Arial" w:cs="Arial"/>
-          <w:color w:val="222222"/>
-          <w:sz w:val="26"/>
-          <w:szCs w:val="26"/>
-          <w:lang w:val="fr-FR" w:eastAsia="es-ES"/>
-        </w:rPr>
-        <w:t xml:space="preserve"> by</w:t>
+        <w:t>Cependant Science et Nature ont refusé de publier ces recherches (« Huang says that the paper was rejected by</w:t>
       </w:r>
       <w:r>
         <w:rPr>
@@ -2401,56 +2227,12 @@
           <w:szCs w:val="26"/>
           <w:lang w:val="fr-FR" w:eastAsia="es-ES"/>
         </w:rPr>
-        <w:t xml:space="preserve">Science, in part </w:t>
-      </w:r>
-      <w:proofErr w:type="spellStart"/>
-      <w:r>
-        <w:rPr>
-          <w:rFonts w:ascii="Arial" w:eastAsia="Times New Roman" w:hAnsi="Arial" w:cs="Arial"/>
-          <w:color w:val="222222"/>
-          <w:sz w:val="26"/>
-          <w:szCs w:val="26"/>
-          <w:lang w:val="fr-FR" w:eastAsia="es-ES"/>
-        </w:rPr>
-        <w:t>because</w:t>
-      </w:r>
-      <w:proofErr w:type="spellEnd"/>
-      <w:r>
-        <w:rPr>
-          <w:rFonts w:ascii="Arial" w:eastAsia="Times New Roman" w:hAnsi="Arial" w:cs="Arial"/>
-          <w:color w:val="222222"/>
-          <w:sz w:val="26"/>
-          <w:szCs w:val="26"/>
-          <w:lang w:val="fr-FR" w:eastAsia="es-ES"/>
-        </w:rPr>
-        <w:t xml:space="preserve"> of </w:t>
-      </w:r>
-      <w:proofErr w:type="spellStart"/>
-      <w:r>
-        <w:rPr>
-          <w:rFonts w:ascii="Arial" w:eastAsia="Times New Roman" w:hAnsi="Arial" w:cs="Arial"/>
-          <w:color w:val="222222"/>
-          <w:sz w:val="26"/>
-          <w:szCs w:val="26"/>
-          <w:lang w:val="fr-FR" w:eastAsia="es-ES"/>
-        </w:rPr>
-        <w:t>ethical</w:t>
-      </w:r>
-      <w:proofErr w:type="spellEnd"/>
-      <w:r>
-        <w:rPr>
-          <w:rFonts w:ascii="Arial" w:eastAsia="Times New Roman" w:hAnsi="Arial" w:cs="Arial"/>
-          <w:color w:val="222222"/>
-          <w:sz w:val="26"/>
-          <w:szCs w:val="26"/>
-          <w:lang w:val="fr-FR" w:eastAsia="es-ES"/>
-        </w:rPr>
-        <w:t xml:space="preserve"> objections », </w:t>
+        <w:t xml:space="preserve">Science, in part because of ethical objections », </w:t>
       </w:r>
       <w:hyperlink r:id="rId7" w:history="1">
         <w:r>
           <w:rPr>
-            <w:rStyle w:val="Hipervnculo"/>
+            <w:rStyle w:val="Lienhypertexte"/>
             <w:rFonts w:ascii="Arial" w:eastAsia="Times New Roman" w:hAnsi="Arial" w:cs="Arial"/>
             <w:sz w:val="26"/>
             <w:szCs w:val="26"/>
@@ -2664,7 +2446,7 @@
 </file>
 
 <file path=word/styles.xml><?xml version="1.0" encoding="utf-8"?>
-<w:styles xmlns:mc="http://schemas.openxmlformats.org/markup-compatibility/2006" xmlns:r="http://schemas.openxmlformats.org/officeDocument/2006/relationships" xmlns:w="http://schemas.openxmlformats.org/wordprocessingml/2006/main" xmlns:w14="http://schemas.microsoft.com/office/word/2010/wordml" xmlns:w15="http://schemas.microsoft.com/office/word/2012/wordml" xmlns:w16se="http://schemas.microsoft.com/office/word/2015/wordml/symex" mc:Ignorable="w14 w15 w16se">
+<w:styles xmlns:mc="http://schemas.openxmlformats.org/markup-compatibility/2006" xmlns:r="http://schemas.openxmlformats.org/officeDocument/2006/relationships" xmlns:w="http://schemas.openxmlformats.org/wordprocessingml/2006/main" xmlns:w14="http://schemas.microsoft.com/office/word/2010/wordml" xmlns:w15="http://schemas.microsoft.com/office/word/2012/wordml" mc:Ignorable="w14 w15">
   <w:docDefaults>
     <w:rPrDefault>
       <w:rPr>
@@ -2680,7 +2462,7 @@
       </w:pPr>
     </w:pPrDefault>
   </w:docDefaults>
-  <w:latentStyles w:defLockedState="0" w:defUIPriority="99" w:defSemiHidden="0" w:defUnhideWhenUsed="0" w:defQFormat="0" w:count="374">
+  <w:latentStyles w:defLockedState="0" w:defUIPriority="99" w:defSemiHidden="0" w:defUnhideWhenUsed="0" w:defQFormat="0" w:count="382">
     <w:lsdException w:name="Normal" w:uiPriority="0" w:qFormat="1"/>
     <w:lsdException w:name="heading 1" w:uiPriority="9" w:qFormat="1"/>
     <w:lsdException w:name="heading 2" w:semiHidden="1" w:uiPriority="9" w:unhideWhenUsed="1" w:qFormat="1"/>
@@ -3054,19 +2836,18 @@
     <w:lsdException w:name="List Table 7 Colorful Accent 6" w:uiPriority="52"/>
     <w:lsdException w:name="Mention" w:semiHidden="1" w:unhideWhenUsed="1"/>
     <w:lsdException w:name="Smart Hyperlink" w:semiHidden="1" w:unhideWhenUsed="1"/>
-    <w:lsdException w:name="Hashtag" w:semiHidden="1" w:unhideWhenUsed="1"/>
   </w:latentStyles>
   <w:style w:type="paragraph" w:default="1" w:styleId="Normal">
     <w:name w:val="Normal"/>
     <w:qFormat/>
   </w:style>
-  <w:style w:type="character" w:default="1" w:styleId="Fuentedeprrafopredeter">
+  <w:style w:type="character" w:default="1" w:styleId="Policepardfaut">
     <w:name w:val="Default Paragraph Font"/>
     <w:uiPriority w:val="1"/>
     <w:semiHidden/>
     <w:unhideWhenUsed/>
   </w:style>
-  <w:style w:type="table" w:default="1" w:styleId="Tablanormal">
+  <w:style w:type="table" w:default="1" w:styleId="TableauNormal">
     <w:name w:val="Normal Table"/>
     <w:uiPriority w:val="99"/>
     <w:semiHidden/>
@@ -3081,15 +2862,15 @@
       </w:tblCellMar>
     </w:tblPr>
   </w:style>
-  <w:style w:type="numbering" w:default="1" w:styleId="Sinlista">
+  <w:style w:type="numbering" w:default="1" w:styleId="Aucuneliste">
     <w:name w:val="No List"/>
     <w:uiPriority w:val="99"/>
     <w:semiHidden/>
     <w:unhideWhenUsed/>
   </w:style>
-  <w:style w:type="character" w:styleId="Hipervnculo">
+  <w:style w:type="character" w:styleId="Lienhypertexte">
     <w:name w:val="Hyperlink"/>
-    <w:basedOn w:val="Fuentedeprrafopredeter"/>
+    <w:basedOn w:val="Policepardfaut"/>
     <w:uiPriority w:val="99"/>
     <w:unhideWhenUsed/>
     <w:rsid w:val="004B1A3D"/>
@@ -3100,12 +2881,12 @@
   </w:style>
   <w:style w:type="character" w:customStyle="1" w:styleId="apple-converted-space">
     <w:name w:val="apple-converted-space"/>
-    <w:basedOn w:val="Fuentedeprrafopredeter"/>
+    <w:basedOn w:val="Policepardfaut"/>
     <w:rsid w:val="001A34A9"/>
   </w:style>
-  <w:style w:type="character" w:styleId="Mencionar">
+  <w:style w:type="character" w:styleId="Mentionner">
     <w:name w:val="Mention"/>
-    <w:basedOn w:val="Fuentedeprrafopredeter"/>
+    <w:basedOn w:val="Policepardfaut"/>
     <w:uiPriority w:val="99"/>
     <w:semiHidden/>
     <w:unhideWhenUsed/>

</xml_diff>